<commit_message>
Edit Judge System next steps documents
</commit_message>
<xml_diff>
--- a/Documentation/Next steps/Judge System next steps.docx
+++ b/Documentation/Next steps/Judge System next steps.docx
@@ -124,8 +124,6 @@
         </w:rPr>
         <w:t>.</w:t>
       </w:r>
-      <w:bookmarkStart w:id="0" w:name="_GoBack"/>
-      <w:bookmarkEnd w:id="0"/>
     </w:p>
     <w:p>
       <w:pPr>
@@ -163,6 +161,52 @@
         <w:rPr>
           <w:sz w:val="24"/>
           <w:szCs w:val="24"/>
+          <w:lang w:val="bg-BG"/>
+        </w:rPr>
+        <w:t xml:space="preserve">Judge </w:t>
+      </w:r>
+      <w:r>
+        <w:rPr>
+          <w:sz w:val="24"/>
+          <w:szCs w:val="24"/>
+        </w:rPr>
+        <w:t>System</w:t>
+      </w:r>
+      <w:r>
+        <w:rPr>
+          <w:sz w:val="24"/>
+          <w:szCs w:val="24"/>
+          <w:lang w:val="bg-BG"/>
+        </w:rPr>
+        <w:t>-ата</w:t>
+      </w:r>
+      <w:r>
+        <w:rPr>
+          <w:sz w:val="24"/>
+          <w:szCs w:val="24"/>
+        </w:rPr>
+        <w:t>.</w:t>
+      </w:r>
+      <w:r>
+        <w:rPr>
+          <w:sz w:val="24"/>
+          <w:szCs w:val="24"/>
+          <w:lang w:val="bg-BG"/>
+        </w:rPr>
+        <w:t xml:space="preserve"> В платформата ще има вече създадени курсове, с лекции, със задачи за всяка лекция и тестове за всяка задача. </w:t>
+      </w:r>
+      <w:r>
+        <w:rPr>
+          <w:sz w:val="24"/>
+          <w:szCs w:val="24"/>
+          <w:lang w:val="bg-BG"/>
+        </w:rPr>
+        <w:t xml:space="preserve">Тоест ще има много съдържание наготово и когато училище кандидатства за инстанция на </w:t>
+      </w:r>
+      <w:r>
+        <w:rPr>
+          <w:sz w:val="24"/>
+          <w:szCs w:val="24"/>
           <w:lang w:val="af-ZA"/>
         </w:rPr>
         <w:t>Judge System</w:t>
@@ -172,206 +216,125 @@
           <w:sz w:val="24"/>
           <w:szCs w:val="24"/>
         </w:rPr>
-        <w:t>-</w:t>
+        <w:t>-a</w:t>
+      </w:r>
+      <w:r>
+        <w:rPr>
+          <w:sz w:val="24"/>
+          <w:szCs w:val="24"/>
+          <w:lang w:val="af-ZA"/>
+        </w:rPr>
+        <w:t xml:space="preserve"> </w:t>
+      </w:r>
+      <w:r>
+        <w:rPr>
+          <w:sz w:val="24"/>
+          <w:szCs w:val="24"/>
+          <w:lang w:val="bg-BG"/>
+        </w:rPr>
+        <w:t>ще може да си избере</w:t>
+      </w:r>
+      <w:r>
+        <w:rPr>
+          <w:sz w:val="24"/>
+          <w:szCs w:val="24"/>
+        </w:rPr>
+        <w:t xml:space="preserve">, </w:t>
+      </w:r>
+      <w:r>
+        <w:rPr>
+          <w:sz w:val="24"/>
+          <w:szCs w:val="24"/>
+          <w:lang w:val="bg-BG"/>
+        </w:rPr>
+        <w:t>кои</w:t>
+      </w:r>
+      <w:r>
+        <w:rPr>
+          <w:sz w:val="24"/>
+          <w:szCs w:val="24"/>
+        </w:rPr>
+        <w:t xml:space="preserve"> </w:t>
+      </w:r>
+      <w:r>
+        <w:rPr>
+          <w:sz w:val="24"/>
+          <w:szCs w:val="24"/>
+          <w:lang w:val="bg-BG"/>
+        </w:rPr>
+        <w:t xml:space="preserve">курсове иска да има и на тяхната инстанция. Като училище ще може да добавя курсове от общия списък с курсове в тяхната платформа по всяко време. Освен това, когато училище кандидатства за инстанция ще трябва да посочи желания от тях </w:t>
+      </w:r>
+      <w:r>
+        <w:rPr>
+          <w:sz w:val="24"/>
+          <w:szCs w:val="24"/>
+          <w:lang w:val="af-ZA"/>
+        </w:rPr>
+        <w:t xml:space="preserve">url address, </w:t>
+      </w:r>
+      <w:r>
+        <w:rPr>
+          <w:sz w:val="24"/>
+          <w:szCs w:val="24"/>
+          <w:lang w:val="bg-BG"/>
+        </w:rPr>
+        <w:t xml:space="preserve">колко потребителя ще очакват, за да може да се прецени на какъв сървър да се </w:t>
       </w:r>
       <w:proofErr w:type="spellStart"/>
       <w:r>
         <w:rPr>
           <w:sz w:val="24"/>
           <w:szCs w:val="24"/>
-        </w:rPr>
-        <w:t>ата</w:t>
+          <w:lang w:val="bg-BG"/>
+        </w:rPr>
+        <w:t>хостне</w:t>
       </w:r>
       <w:proofErr w:type="spellEnd"/>
       <w:r>
         <w:rPr>
           <w:sz w:val="24"/>
           <w:szCs w:val="24"/>
-        </w:rPr>
-        <w:t>.</w:t>
-      </w:r>
-      <w:r>
-        <w:rPr>
-          <w:sz w:val="24"/>
-          <w:szCs w:val="24"/>
-          <w:lang w:val="bg-BG"/>
-        </w:rPr>
-        <w:t xml:space="preserve"> В платформата ще има вече създадени курсове, с лекции, със задачи за всяка лекция и тестове за всяка задача. </w:t>
-      </w:r>
-      <w:r>
-        <w:rPr>
-          <w:sz w:val="24"/>
-          <w:szCs w:val="24"/>
-          <w:lang w:val="bg-BG"/>
-        </w:rPr>
-        <w:t xml:space="preserve">Тоест ще има много съдържание наготово и когато училище кандидатства за инстанция на </w:t>
-      </w:r>
-      <w:r>
-        <w:rPr>
-          <w:sz w:val="24"/>
-          <w:szCs w:val="24"/>
-          <w:lang w:val="af-ZA"/>
-        </w:rPr>
-        <w:t>Judge System</w:t>
-      </w:r>
-      <w:r>
-        <w:rPr>
-          <w:sz w:val="24"/>
-          <w:szCs w:val="24"/>
-        </w:rPr>
-        <w:t>-a</w:t>
-      </w:r>
-      <w:r>
-        <w:rPr>
-          <w:sz w:val="24"/>
-          <w:szCs w:val="24"/>
-          <w:lang w:val="af-ZA"/>
-        </w:rPr>
-        <w:t xml:space="preserve"> </w:t>
+          <w:lang w:val="bg-BG"/>
+        </w:rPr>
+        <w:t xml:space="preserve"> тяхната инстанция. Като и по-късно ще може да се прави заявка за промяна на параметрите на инстанцията, ако училището има повече потребители и се нуждае от повече ресурси. След като дадена кандидатура бъде одобрена в платформата, ще има автоматичен </w:t>
+      </w:r>
+      <w:r>
+        <w:rPr>
+          <w:sz w:val="24"/>
+          <w:szCs w:val="24"/>
+          <w:lang w:val="af-ZA"/>
+        </w:rPr>
+        <w:t>pipeline</w:t>
+      </w:r>
+      <w:r>
+        <w:rPr>
+          <w:sz w:val="24"/>
+          <w:szCs w:val="24"/>
+        </w:rPr>
+        <w:t xml:space="preserve">, </w:t>
+      </w:r>
+      <w:r>
+        <w:rPr>
+          <w:sz w:val="24"/>
+          <w:szCs w:val="24"/>
+          <w:lang w:val="bg-BG"/>
+        </w:rPr>
+        <w:t xml:space="preserve">по-който да може да се </w:t>
       </w:r>
       <w:proofErr w:type="spellStart"/>
       <w:r>
         <w:rPr>
           <w:sz w:val="24"/>
           <w:szCs w:val="24"/>
-        </w:rPr>
-        <w:t>ще</w:t>
+          <w:lang w:val="bg-BG"/>
+        </w:rPr>
+        <w:t>deploy</w:t>
       </w:r>
       <w:proofErr w:type="spellEnd"/>
       <w:r>
         <w:rPr>
           <w:sz w:val="24"/>
           <w:szCs w:val="24"/>
-        </w:rPr>
-        <w:t xml:space="preserve"> </w:t>
-      </w:r>
-      <w:proofErr w:type="spellStart"/>
-      <w:r>
-        <w:rPr>
-          <w:sz w:val="24"/>
-          <w:szCs w:val="24"/>
-        </w:rPr>
-        <w:t>може</w:t>
-      </w:r>
-      <w:proofErr w:type="spellEnd"/>
-      <w:r>
-        <w:rPr>
-          <w:sz w:val="24"/>
-          <w:szCs w:val="24"/>
-        </w:rPr>
-        <w:t xml:space="preserve"> да си </w:t>
-      </w:r>
-      <w:proofErr w:type="spellStart"/>
-      <w:r>
-        <w:rPr>
-          <w:sz w:val="24"/>
-          <w:szCs w:val="24"/>
-        </w:rPr>
-        <w:t>избере</w:t>
-      </w:r>
-      <w:proofErr w:type="spellEnd"/>
-      <w:r>
-        <w:rPr>
-          <w:sz w:val="24"/>
-          <w:szCs w:val="24"/>
-        </w:rPr>
-        <w:t xml:space="preserve">, </w:t>
-      </w:r>
-      <w:proofErr w:type="spellStart"/>
-      <w:r>
-        <w:rPr>
-          <w:sz w:val="24"/>
-          <w:szCs w:val="24"/>
-        </w:rPr>
-        <w:t>кои</w:t>
-      </w:r>
-      <w:proofErr w:type="spellEnd"/>
-      <w:r>
-        <w:rPr>
-          <w:sz w:val="24"/>
-          <w:szCs w:val="24"/>
-        </w:rPr>
-        <w:t xml:space="preserve"> </w:t>
-      </w:r>
-      <w:r>
-        <w:rPr>
-          <w:sz w:val="24"/>
-          <w:szCs w:val="24"/>
-          <w:lang w:val="bg-BG"/>
-        </w:rPr>
-        <w:t xml:space="preserve">курсове иска да има и на тяхната инстанция. Като училище ще може да добавя курсове от общия списък с курсове в тяхната платформа по всяко време. Освен това, когато училище кандидатства за инстанция ще трябва да посочи желания от тях </w:t>
-      </w:r>
-      <w:r>
-        <w:rPr>
-          <w:sz w:val="24"/>
-          <w:szCs w:val="24"/>
-          <w:lang w:val="af-ZA"/>
-        </w:rPr>
-        <w:t xml:space="preserve">url address, </w:t>
-      </w:r>
-      <w:r>
-        <w:rPr>
-          <w:sz w:val="24"/>
-          <w:szCs w:val="24"/>
-          <w:lang w:val="bg-BG"/>
-        </w:rPr>
-        <w:t xml:space="preserve">колко потребителя ще очакват, за да може да се прецени на какъв сървър да се </w:t>
-      </w:r>
-      <w:proofErr w:type="spellStart"/>
-      <w:r>
-        <w:rPr>
-          <w:sz w:val="24"/>
-          <w:szCs w:val="24"/>
-          <w:lang w:val="bg-BG"/>
-        </w:rPr>
-        <w:t>хостне</w:t>
-      </w:r>
-      <w:proofErr w:type="spellEnd"/>
-      <w:r>
-        <w:rPr>
-          <w:sz w:val="24"/>
-          <w:szCs w:val="24"/>
-          <w:lang w:val="bg-BG"/>
-        </w:rPr>
-        <w:t xml:space="preserve"> тяхната инстанция. Като и по-късно ще може да се прави заявка за промяна на параметрите на инстанцията, ако училището има повече потребители и се нуждае от повече ресурси. След като дадена кандидатура бъде одобрена в платформата, ще има автоматичен </w:t>
-      </w:r>
-      <w:r>
-        <w:rPr>
-          <w:sz w:val="24"/>
-          <w:szCs w:val="24"/>
-          <w:lang w:val="af-ZA"/>
-        </w:rPr>
-        <w:t>pipeline</w:t>
-      </w:r>
-      <w:r>
-        <w:rPr>
-          <w:sz w:val="24"/>
-          <w:szCs w:val="24"/>
-        </w:rPr>
-        <w:t xml:space="preserve">, </w:t>
-      </w:r>
-      <w:r>
-        <w:rPr>
-          <w:sz w:val="24"/>
-          <w:szCs w:val="24"/>
-          <w:lang w:val="bg-BG"/>
-        </w:rPr>
-        <w:t xml:space="preserve">по-който да може да се </w:t>
-      </w:r>
-      <w:proofErr w:type="spellStart"/>
-      <w:r>
-        <w:rPr>
-          <w:sz w:val="24"/>
-          <w:szCs w:val="24"/>
-          <w:lang w:val="bg-BG"/>
-        </w:rPr>
-        <w:t>deploy</w:t>
-      </w:r>
-      <w:proofErr w:type="spellEnd"/>
-      <w:r>
-        <w:rPr>
-          <w:sz w:val="24"/>
-          <w:szCs w:val="24"/>
           <w:lang w:val="bg-BG"/>
         </w:rPr>
         <w:t>-ва нова версия на</w:t>
@@ -382,104 +345,23 @@
           <w:szCs w:val="24"/>
           <w:lang w:val="af-ZA"/>
         </w:rPr>
-        <w:t xml:space="preserve"> Judge System-ата и след като инстанцията е конфигурирана ще бъде изпратен email</w:t>
-      </w:r>
-      <w:r>
-        <w:rPr>
-          <w:sz w:val="24"/>
-          <w:szCs w:val="24"/>
-        </w:rPr>
-        <w:t xml:space="preserve"> </w:t>
-      </w:r>
-      <w:proofErr w:type="spellStart"/>
-      <w:r>
-        <w:rPr>
-          <w:sz w:val="24"/>
-          <w:szCs w:val="24"/>
-        </w:rPr>
-        <w:t>до</w:t>
-      </w:r>
-      <w:proofErr w:type="spellEnd"/>
-      <w:r>
-        <w:rPr>
-          <w:sz w:val="24"/>
-          <w:szCs w:val="24"/>
-        </w:rPr>
-        <w:t xml:space="preserve"> </w:t>
-      </w:r>
-      <w:proofErr w:type="spellStart"/>
-      <w:r>
-        <w:rPr>
-          <w:sz w:val="24"/>
-          <w:szCs w:val="24"/>
-        </w:rPr>
-        <w:t>училището</w:t>
-      </w:r>
-      <w:proofErr w:type="spellEnd"/>
-      <w:r>
-        <w:rPr>
-          <w:sz w:val="24"/>
-          <w:szCs w:val="24"/>
-        </w:rPr>
-        <w:t xml:space="preserve">, </w:t>
-      </w:r>
-      <w:proofErr w:type="spellStart"/>
-      <w:r>
-        <w:rPr>
-          <w:sz w:val="24"/>
-          <w:szCs w:val="24"/>
-        </w:rPr>
-        <w:t>че</w:t>
-      </w:r>
-      <w:proofErr w:type="spellEnd"/>
-      <w:r>
-        <w:rPr>
-          <w:sz w:val="24"/>
-          <w:szCs w:val="24"/>
-        </w:rPr>
-        <w:t xml:space="preserve"> </w:t>
-      </w:r>
-      <w:proofErr w:type="spellStart"/>
-      <w:r>
-        <w:rPr>
-          <w:sz w:val="24"/>
-          <w:szCs w:val="24"/>
-        </w:rPr>
-        <w:t>вече</w:t>
-      </w:r>
-      <w:proofErr w:type="spellEnd"/>
-      <w:r>
-        <w:rPr>
-          <w:sz w:val="24"/>
-          <w:szCs w:val="24"/>
-        </w:rPr>
-        <w:t xml:space="preserve"> могат да си </w:t>
-      </w:r>
-      <w:proofErr w:type="spellStart"/>
-      <w:r>
-        <w:rPr>
-          <w:sz w:val="24"/>
-          <w:szCs w:val="24"/>
-        </w:rPr>
-        <w:t>ползват</w:t>
-      </w:r>
-      <w:proofErr w:type="spellEnd"/>
-      <w:r>
-        <w:rPr>
-          <w:sz w:val="24"/>
-          <w:szCs w:val="24"/>
-        </w:rPr>
-        <w:t xml:space="preserve"> </w:t>
-      </w:r>
-      <w:proofErr w:type="spellStart"/>
-      <w:r>
-        <w:rPr>
-          <w:sz w:val="24"/>
-          <w:szCs w:val="24"/>
-        </w:rPr>
-        <w:t>инстанцията</w:t>
-      </w:r>
-      <w:proofErr w:type="spellEnd"/>
+        <w:t xml:space="preserve"> Judge System-ата и след като инстанцията е конфигурирана ще бъде изпратен </w:t>
+      </w:r>
+      <w:r>
+        <w:rPr>
+          <w:sz w:val="24"/>
+          <w:szCs w:val="24"/>
+        </w:rPr>
+        <w:t>email</w:t>
+      </w:r>
+      <w:r>
+        <w:rPr>
+          <w:sz w:val="24"/>
+          <w:szCs w:val="24"/>
+          <w:lang w:val="bg-BG"/>
+        </w:rPr>
+        <w:t xml:space="preserve"> до училището, че вече могат да си ползват инстанцията</w:t>
+      </w:r>
       <w:r>
         <w:rPr>
           <w:sz w:val="24"/>
@@ -503,15 +385,14 @@
         <w:br/>
         <w:t xml:space="preserve">Всеки желаещ да допринася за развитието на съдържанието с курсове и задачи ще може да създава курс със лекции и след това да </w:t>
       </w:r>
-      <w:proofErr w:type="spellStart"/>
-      <w:r>
-        <w:rPr>
-          <w:sz w:val="24"/>
-          <w:szCs w:val="24"/>
+      <w:r>
+        <w:rPr>
+          <w:sz w:val="24"/>
+          <w:szCs w:val="24"/>
+          <w:lang w:val="bg-BG"/>
         </w:rPr>
         <w:t>направи</w:t>
       </w:r>
-      <w:proofErr w:type="spellEnd"/>
       <w:r>
         <w:rPr>
           <w:sz w:val="24"/>
@@ -527,253 +408,36 @@
         </w:rPr>
         <w:t xml:space="preserve"> и </w:t>
       </w:r>
-      <w:proofErr w:type="spellStart"/>
-      <w:r>
-        <w:rPr>
-          <w:sz w:val="24"/>
-          <w:szCs w:val="24"/>
-        </w:rPr>
-        <w:t>ако</w:t>
-      </w:r>
-      <w:proofErr w:type="spellEnd"/>
-      <w:r>
-        <w:rPr>
-          <w:sz w:val="24"/>
-          <w:szCs w:val="24"/>
-        </w:rPr>
-        <w:t xml:space="preserve"> </w:t>
-      </w:r>
-      <w:proofErr w:type="spellStart"/>
-      <w:r>
-        <w:rPr>
-          <w:sz w:val="24"/>
-          <w:szCs w:val="24"/>
-        </w:rPr>
-        <w:t>неговото</w:t>
-      </w:r>
-      <w:proofErr w:type="spellEnd"/>
-      <w:r>
-        <w:rPr>
-          <w:sz w:val="24"/>
-          <w:szCs w:val="24"/>
-        </w:rPr>
-        <w:t xml:space="preserve"> </w:t>
-      </w:r>
-      <w:proofErr w:type="spellStart"/>
-      <w:r>
-        <w:rPr>
-          <w:sz w:val="24"/>
-          <w:szCs w:val="24"/>
-        </w:rPr>
-        <w:t>съдържание</w:t>
-      </w:r>
-      <w:proofErr w:type="spellEnd"/>
-      <w:r>
-        <w:rPr>
-          <w:sz w:val="24"/>
-          <w:szCs w:val="24"/>
-        </w:rPr>
-        <w:t xml:space="preserve"> </w:t>
-      </w:r>
-      <w:proofErr w:type="spellStart"/>
-      <w:r>
-        <w:rPr>
-          <w:sz w:val="24"/>
-          <w:szCs w:val="24"/>
-        </w:rPr>
-        <w:t>бъде</w:t>
-      </w:r>
-      <w:proofErr w:type="spellEnd"/>
-      <w:r>
-        <w:rPr>
-          <w:sz w:val="24"/>
-          <w:szCs w:val="24"/>
-        </w:rPr>
-        <w:t xml:space="preserve"> </w:t>
-      </w:r>
-      <w:proofErr w:type="spellStart"/>
-      <w:r>
-        <w:rPr>
-          <w:sz w:val="24"/>
-          <w:szCs w:val="24"/>
-        </w:rPr>
-        <w:t>одобрено</w:t>
-      </w:r>
-      <w:proofErr w:type="spellEnd"/>
-      <w:r>
-        <w:rPr>
-          <w:sz w:val="24"/>
-          <w:szCs w:val="24"/>
-        </w:rPr>
-        <w:t xml:space="preserve">, </w:t>
-      </w:r>
-      <w:proofErr w:type="spellStart"/>
-      <w:r>
-        <w:rPr>
-          <w:sz w:val="24"/>
-          <w:szCs w:val="24"/>
-        </w:rPr>
-        <w:t>курсът</w:t>
-      </w:r>
-      <w:proofErr w:type="spellEnd"/>
-      <w:r>
-        <w:rPr>
-          <w:sz w:val="24"/>
-          <w:szCs w:val="24"/>
-        </w:rPr>
-        <w:t xml:space="preserve"> </w:t>
-      </w:r>
-      <w:proofErr w:type="spellStart"/>
-      <w:r>
-        <w:rPr>
-          <w:sz w:val="24"/>
-          <w:szCs w:val="24"/>
-        </w:rPr>
-        <w:t>ще</w:t>
-      </w:r>
-      <w:proofErr w:type="spellEnd"/>
-      <w:r>
-        <w:rPr>
-          <w:sz w:val="24"/>
-          <w:szCs w:val="24"/>
-        </w:rPr>
-        <w:t xml:space="preserve"> </w:t>
-      </w:r>
-      <w:proofErr w:type="spellStart"/>
-      <w:r>
-        <w:rPr>
-          <w:sz w:val="24"/>
-          <w:szCs w:val="24"/>
-        </w:rPr>
-        <w:t>стане</w:t>
-      </w:r>
-      <w:proofErr w:type="spellEnd"/>
-      <w:r>
-        <w:rPr>
-          <w:sz w:val="24"/>
-          <w:szCs w:val="24"/>
-        </w:rPr>
-        <w:t xml:space="preserve"> </w:t>
-      </w:r>
-      <w:proofErr w:type="spellStart"/>
-      <w:r>
-        <w:rPr>
-          <w:sz w:val="24"/>
-          <w:szCs w:val="24"/>
-        </w:rPr>
-        <w:t>част</w:t>
-      </w:r>
-      <w:proofErr w:type="spellEnd"/>
-      <w:r>
-        <w:rPr>
-          <w:sz w:val="24"/>
-          <w:szCs w:val="24"/>
-        </w:rPr>
-        <w:t xml:space="preserve"> от </w:t>
-      </w:r>
-      <w:proofErr w:type="spellStart"/>
-      <w:r>
-        <w:rPr>
-          <w:sz w:val="24"/>
-          <w:szCs w:val="24"/>
-        </w:rPr>
-        <w:t>платформата</w:t>
-      </w:r>
-      <w:proofErr w:type="spellEnd"/>
-      <w:r>
-        <w:rPr>
-          <w:sz w:val="24"/>
-          <w:szCs w:val="24"/>
-        </w:rPr>
-        <w:t xml:space="preserve"> и </w:t>
-      </w:r>
-      <w:proofErr w:type="spellStart"/>
-      <w:r>
-        <w:rPr>
-          <w:sz w:val="24"/>
-          <w:szCs w:val="24"/>
-        </w:rPr>
-        <w:t>училищата</w:t>
-      </w:r>
-      <w:proofErr w:type="spellEnd"/>
-      <w:r>
-        <w:rPr>
-          <w:sz w:val="24"/>
-          <w:szCs w:val="24"/>
-        </w:rPr>
-        <w:t xml:space="preserve"> </w:t>
-      </w:r>
-      <w:proofErr w:type="spellStart"/>
-      <w:r>
-        <w:rPr>
-          <w:sz w:val="24"/>
-          <w:szCs w:val="24"/>
-        </w:rPr>
-        <w:t>ще</w:t>
-      </w:r>
-      <w:proofErr w:type="spellEnd"/>
-      <w:r>
-        <w:rPr>
-          <w:sz w:val="24"/>
-          <w:szCs w:val="24"/>
-        </w:rPr>
-        <w:t xml:space="preserve"> могат да си го добавят </w:t>
-      </w:r>
-      <w:proofErr w:type="spellStart"/>
-      <w:r>
-        <w:rPr>
-          <w:sz w:val="24"/>
-          <w:szCs w:val="24"/>
-        </w:rPr>
-        <w:t>към</w:t>
-      </w:r>
-      <w:proofErr w:type="spellEnd"/>
-      <w:r>
-        <w:rPr>
-          <w:sz w:val="24"/>
-          <w:szCs w:val="24"/>
-        </w:rPr>
-        <w:t xml:space="preserve"> </w:t>
-      </w:r>
-      <w:proofErr w:type="spellStart"/>
-      <w:r>
-        <w:rPr>
-          <w:sz w:val="24"/>
-          <w:szCs w:val="24"/>
-        </w:rPr>
-        <w:t>техните</w:t>
-      </w:r>
-      <w:proofErr w:type="spellEnd"/>
-      <w:r>
-        <w:rPr>
-          <w:sz w:val="24"/>
-          <w:szCs w:val="24"/>
-        </w:rPr>
-        <w:t xml:space="preserve"> </w:t>
-      </w:r>
-      <w:proofErr w:type="spellStart"/>
-      <w:r>
-        <w:rPr>
-          <w:sz w:val="24"/>
-          <w:szCs w:val="24"/>
-        </w:rPr>
-        <w:t>локални</w:t>
-      </w:r>
-      <w:proofErr w:type="spellEnd"/>
-      <w:r>
-        <w:rPr>
-          <w:sz w:val="24"/>
-          <w:szCs w:val="24"/>
-        </w:rPr>
-        <w:t xml:space="preserve"> </w:t>
-      </w:r>
-      <w:r>
-        <w:rPr>
-          <w:sz w:val="24"/>
-          <w:szCs w:val="24"/>
-          <w:lang w:val="bg-BG"/>
-        </w:rPr>
-        <w:t>инстанции. (за сега процеса на одобрени</w:t>
+      <w:r>
+        <w:rPr>
+          <w:sz w:val="24"/>
+          <w:szCs w:val="24"/>
+          <w:lang w:val="bg-BG"/>
+        </w:rPr>
+        <w:t xml:space="preserve">ако неговото съдържание бъде одобрено, курсът ще стане част от платформата и училищата ще </w:t>
+      </w:r>
+      <w:r>
+        <w:rPr>
+          <w:sz w:val="24"/>
+          <w:szCs w:val="24"/>
+        </w:rPr>
+        <w:t xml:space="preserve">могат да си го </w:t>
+      </w:r>
+      <w:r>
+        <w:rPr>
+          <w:sz w:val="24"/>
+          <w:szCs w:val="24"/>
+          <w:lang w:val="bg-BG"/>
+        </w:rPr>
+        <w:t>добавят към техните локални инстанции</w:t>
+      </w:r>
+      <w:r>
+        <w:rPr>
+          <w:sz w:val="24"/>
+          <w:szCs w:val="24"/>
+          <w:lang w:val="bg-BG"/>
+        </w:rPr>
+        <w:t>. (за сега процеса на одобрени</w:t>
       </w:r>
       <w:r>
         <w:rPr>
@@ -813,6 +477,8 @@
         </w:rPr>
         <w:t>GIT.</w:t>
       </w:r>
+      <w:bookmarkStart w:id="0" w:name="_GoBack"/>
+      <w:bookmarkEnd w:id="0"/>
     </w:p>
     <w:p>
       <w:pPr>

</xml_diff>